<commit_message>
Added code and other business case documents
</commit_message>
<xml_diff>
--- a/Documents/Quiz/Chapter 6 quiz/Team2_Quiz_Week 6.docx
+++ b/Documents/Quiz/Chapter 6 quiz/Team2_Quiz_Week 6.docx
@@ -8,6 +8,7 @@
         <w:rPr>
           <w:sz w:val="32"/>
           <w:szCs w:val="32"/>
+          <w:highlight w:val="white"/>
         </w:rPr>
       </w:pPr>
       <w:r>
@@ -16,7 +17,16 @@
           <w:szCs w:val="32"/>
           <w:rtl w:val="0"/>
         </w:rPr>
-        <w:t xml:space="preserve"> Team 2 – Quiz (week 6)</w:t>
+        <w:t xml:space="preserve"> </w:t>
+      </w:r>
+      <w:r>
+        <w:rPr>
+          <w:sz w:val="32"/>
+          <w:szCs w:val="32"/>
+          <w:highlight w:val="white"/>
+          <w:rtl w:val="0"/>
+        </w:rPr>
+        <w:t xml:space="preserve">Team 2 – Quiz (week 6)</w:t>
       </w:r>
     </w:p>
     <w:p>
@@ -25,12 +35,14 @@
         <w:rPr>
           <w:sz w:val="36"/>
           <w:szCs w:val="36"/>
+          <w:highlight w:val="white"/>
         </w:rPr>
       </w:pPr>
       <w:r>
         <w:rPr>
           <w:sz w:val="36"/>
           <w:szCs w:val="36"/>
+          <w:highlight w:val="white"/>
           <w:rtl w:val="0"/>
         </w:rPr>
         <w:t xml:space="preserve">System Modeling</w:t>
@@ -75,6 +87,7 @@
                 <w:b w:val="1"/>
                 <w:sz w:val="28"/>
                 <w:szCs w:val="28"/>
+                <w:highlight w:val="white"/>
               </w:rPr>
             </w:pPr>
             <w:r>
@@ -82,6 +95,7 @@
                 <w:b w:val="1"/>
                 <w:sz w:val="28"/>
                 <w:szCs w:val="28"/>
+                <w:highlight w:val="white"/>
                 <w:rtl w:val="0"/>
               </w:rPr>
               <w:t xml:space="preserve">No</w:t>
@@ -97,6 +111,7 @@
                 <w:b w:val="1"/>
                 <w:sz w:val="28"/>
                 <w:szCs w:val="28"/>
+                <w:highlight w:val="white"/>
               </w:rPr>
             </w:pPr>
             <w:r>
@@ -104,6 +119,7 @@
                 <w:b w:val="1"/>
                 <w:sz w:val="28"/>
                 <w:szCs w:val="28"/>
+                <w:highlight w:val="white"/>
                 <w:rtl w:val="0"/>
               </w:rPr>
               <w:t xml:space="preserve">Quiz Questions</w:t>
@@ -119,6 +135,7 @@
                 <w:b w:val="1"/>
                 <w:sz w:val="28"/>
                 <w:szCs w:val="28"/>
+                <w:highlight w:val="white"/>
               </w:rPr>
             </w:pPr>
             <w:r>
@@ -126,6 +143,7 @@
                 <w:b w:val="1"/>
                 <w:sz w:val="28"/>
                 <w:szCs w:val="28"/>
+                <w:highlight w:val="white"/>
                 <w:rtl w:val="0"/>
               </w:rPr>
               <w:t xml:space="preserve">Student/Author Name</w:t>
@@ -142,12 +160,14 @@
               <w:rPr>
                 <w:sz w:val="28"/>
                 <w:szCs w:val="28"/>
-              </w:rPr>
-            </w:pPr>
-            <w:r>
-              <w:rPr>
-                <w:sz w:val="28"/>
-                <w:szCs w:val="28"/>
+                <w:highlight w:val="white"/>
+              </w:rPr>
+            </w:pPr>
+            <w:r>
+              <w:rPr>
+                <w:sz w:val="28"/>
+                <w:szCs w:val="28"/>
+                <w:highlight w:val="white"/>
                 <w:rtl w:val="0"/>
               </w:rPr>
               <w:t xml:space="preserve">1</w:t>
@@ -160,34 +180,44 @@
             <w:pPr>
               <w:spacing w:after="240" w:before="240" w:lineRule="auto"/>
               <w:rPr>
-                <w:sz w:val="28"/>
-                <w:szCs w:val="28"/>
-              </w:rPr>
-            </w:pPr>
-            <w:r>
-              <w:rPr>
-                <w:sz w:val="28"/>
-                <w:szCs w:val="28"/>
-                <w:rtl w:val="0"/>
-              </w:rPr>
-              <w:t xml:space="preserve">What are System Models and why are they used?</w:t>
-            </w:r>
-          </w:p>
-        </w:tc>
-        <w:tc>
-          <w:tcPr/>
-          <w:p>
-            <w:pPr>
-              <w:jc w:val="center"/>
-              <w:rPr>
-                <w:sz w:val="28"/>
-                <w:szCs w:val="28"/>
-              </w:rPr>
-            </w:pPr>
-            <w:r>
-              <w:rPr>
-                <w:sz w:val="28"/>
-                <w:szCs w:val="28"/>
+                <w:sz w:val="12"/>
+                <w:szCs w:val="12"/>
+                <w:highlight w:val="white"/>
+              </w:rPr>
+            </w:pPr>
+            <w:r>
+              <w:rPr>
+                <w:rFonts w:ascii="Times New Roman" w:cs="Times New Roman" w:eastAsia="Times New Roman" w:hAnsi="Times New Roman"/>
+                <w:sz w:val="26"/>
+                <w:szCs w:val="26"/>
+                <w:highlight w:val="white"/>
+                <w:rtl w:val="0"/>
+              </w:rPr>
+              <w:t xml:space="preserve">Common types of architecture</w:t>
+            </w:r>
+            <w:r>
+              <w:rPr>
+                <w:rtl w:val="0"/>
+              </w:rPr>
+            </w:r>
+          </w:p>
+        </w:tc>
+        <w:tc>
+          <w:tcPr/>
+          <w:p>
+            <w:pPr>
+              <w:jc w:val="center"/>
+              <w:rPr>
+                <w:sz w:val="28"/>
+                <w:szCs w:val="28"/>
+                <w:highlight w:val="white"/>
+              </w:rPr>
+            </w:pPr>
+            <w:r>
+              <w:rPr>
+                <w:sz w:val="28"/>
+                <w:szCs w:val="28"/>
+                <w:highlight w:val="white"/>
                 <w:rtl w:val="0"/>
               </w:rPr>
               <w:t xml:space="preserve">Suraj</w:t>
@@ -204,12 +234,14 @@
               <w:rPr>
                 <w:sz w:val="28"/>
                 <w:szCs w:val="28"/>
-              </w:rPr>
-            </w:pPr>
-            <w:r>
-              <w:rPr>
-                <w:sz w:val="28"/>
-                <w:szCs w:val="28"/>
+                <w:highlight w:val="white"/>
+              </w:rPr>
+            </w:pPr>
+            <w:r>
+              <w:rPr>
+                <w:sz w:val="28"/>
+                <w:szCs w:val="28"/>
+                <w:highlight w:val="white"/>
                 <w:rtl w:val="0"/>
               </w:rPr>
               <w:t xml:space="preserve">2</w:t>
@@ -259,12 +291,14 @@
               <w:rPr>
                 <w:sz w:val="28"/>
                 <w:szCs w:val="28"/>
-              </w:rPr>
-            </w:pPr>
-            <w:r>
-              <w:rPr>
-                <w:sz w:val="28"/>
-                <w:szCs w:val="28"/>
+                <w:highlight w:val="white"/>
+              </w:rPr>
+            </w:pPr>
+            <w:r>
+              <w:rPr>
+                <w:sz w:val="28"/>
+                <w:szCs w:val="28"/>
+                <w:highlight w:val="white"/>
                 <w:rtl w:val="0"/>
               </w:rPr>
               <w:t xml:space="preserve">Soyeon</w:t>
@@ -284,12 +318,14 @@
               <w:rPr>
                 <w:sz w:val="28"/>
                 <w:szCs w:val="28"/>
-              </w:rPr>
-            </w:pPr>
-            <w:r>
-              <w:rPr>
-                <w:sz w:val="28"/>
-                <w:szCs w:val="28"/>
+                <w:highlight w:val="white"/>
+              </w:rPr>
+            </w:pPr>
+            <w:r>
+              <w:rPr>
+                <w:sz w:val="28"/>
+                <w:szCs w:val="28"/>
+                <w:highlight w:val="white"/>
                 <w:rtl w:val="0"/>
               </w:rPr>
               <w:t xml:space="preserve">3</w:t>
@@ -305,12 +341,14 @@
               <w:rPr>
                 <w:sz w:val="28"/>
                 <w:szCs w:val="28"/>
-              </w:rPr>
-            </w:pPr>
-            <w:r>
-              <w:rPr>
-                <w:sz w:val="28"/>
-                <w:szCs w:val="28"/>
+                <w:highlight w:val="white"/>
+              </w:rPr>
+            </w:pPr>
+            <w:r>
+              <w:rPr>
+                <w:sz w:val="28"/>
+                <w:szCs w:val="28"/>
+                <w:highlight w:val="white"/>
                 <w:rtl w:val="0"/>
               </w:rPr>
               <w:t xml:space="preserve">What are some uses for modeling diagrams?</w:t>
@@ -323,12 +361,14 @@
               <w:rPr>
                 <w:sz w:val="28"/>
                 <w:szCs w:val="28"/>
-              </w:rPr>
-            </w:pPr>
-            <w:r>
-              <w:rPr>
-                <w:sz w:val="28"/>
-                <w:szCs w:val="28"/>
+                <w:highlight w:val="white"/>
+              </w:rPr>
+            </w:pPr>
+            <w:r>
+              <w:rPr>
+                <w:sz w:val="28"/>
+                <w:szCs w:val="28"/>
+                <w:highlight w:val="white"/>
                 <w:rtl w:val="0"/>
               </w:rPr>
               <w:t xml:space="preserve">Name 3.</w:t>
@@ -343,12 +383,14 @@
               <w:rPr>
                 <w:sz w:val="28"/>
                 <w:szCs w:val="28"/>
-              </w:rPr>
-            </w:pPr>
-            <w:r>
-              <w:rPr>
-                <w:sz w:val="28"/>
-                <w:szCs w:val="28"/>
+                <w:highlight w:val="white"/>
+              </w:rPr>
+            </w:pPr>
+            <w:r>
+              <w:rPr>
+                <w:sz w:val="28"/>
+                <w:szCs w:val="28"/>
+                <w:highlight w:val="white"/>
                 <w:rtl w:val="0"/>
               </w:rPr>
               <w:t xml:space="preserve">John</w:t>
@@ -365,12 +407,14 @@
               <w:rPr>
                 <w:sz w:val="28"/>
                 <w:szCs w:val="28"/>
-              </w:rPr>
-            </w:pPr>
-            <w:r>
-              <w:rPr>
-                <w:sz w:val="28"/>
-                <w:szCs w:val="28"/>
+                <w:highlight w:val="white"/>
+              </w:rPr>
+            </w:pPr>
+            <w:r>
+              <w:rPr>
+                <w:sz w:val="28"/>
+                <w:szCs w:val="28"/>
+                <w:highlight w:val="white"/>
                 <w:rtl w:val="0"/>
               </w:rPr>
               <w:t xml:space="preserve">4</w:t>
@@ -432,18 +476,21 @@
               <w:rPr>
                 <w:sz w:val="28"/>
                 <w:szCs w:val="28"/>
-              </w:rPr>
-            </w:pPr>
-            <w:r>
-              <w:rPr>
-                <w:sz w:val="28"/>
-                <w:szCs w:val="28"/>
+                <w:highlight w:val="white"/>
+              </w:rPr>
+            </w:pPr>
+            <w:r>
+              <w:rPr>
+                <w:sz w:val="28"/>
+                <w:szCs w:val="28"/>
+                <w:highlight w:val="white"/>
                 <w:rtl w:val="0"/>
               </w:rPr>
               <w:t xml:space="preserve">Q</w:t>
             </w:r>
             <w:r>
               <w:rPr>
+                <w:highlight w:val="white"/>
                 <w:rtl w:val="0"/>
               </w:rPr>
               <w:t xml:space="preserve">- </w:t>
@@ -452,6 +499,7 @@
               <w:rPr>
                 <w:sz w:val="28"/>
                 <w:szCs w:val="28"/>
+                <w:highlight w:val="white"/>
                 <w:rtl w:val="0"/>
               </w:rPr>
               <w:t xml:space="preserve">Which model is used to </w:t>
@@ -464,63 +512,47 @@
                 <w:highlight w:val="white"/>
                 <w:rtl w:val="0"/>
               </w:rPr>
-              <w:t xml:space="preserve"> simplify and introduce greater structure into the task of developing </w:t>
-            </w:r>
-            <w:r>
+              <w:t xml:space="preserve"> simplify and introduce greater structure into the task of developing context-aware applications and how can we use that model?</w:t>
+            </w:r>
+            <w:r>
+              <w:rPr>
+                <w:rtl w:val="0"/>
+              </w:rPr>
+            </w:r>
+          </w:p>
+          <w:p>
+            <w:pPr>
+              <w:jc w:val="both"/>
               <w:rPr>
                 <w:color w:val="202124"/>
                 <w:sz w:val="28"/>
                 <w:szCs w:val="28"/>
-                <w:rtl w:val="0"/>
-              </w:rPr>
-              <w:t xml:space="preserve">context</w:t>
-            </w:r>
-            <w:r>
-              <w:rPr>
-                <w:color w:val="202124"/>
-                <w:sz w:val="28"/>
-                <w:szCs w:val="28"/>
-                <w:highlight w:val="white"/>
-                <w:rtl w:val="0"/>
-              </w:rPr>
-              <w:t xml:space="preserve">-aware applications and how can we use that model?</w:t>
-            </w:r>
-            <w:r>
-              <w:rPr>
-                <w:rtl w:val="0"/>
-              </w:rPr>
-            </w:r>
-          </w:p>
-          <w:p>
-            <w:pPr>
-              <w:jc w:val="both"/>
-              <w:rPr>
-                <w:color w:val="202124"/>
-                <w:sz w:val="28"/>
-                <w:szCs w:val="28"/>
-              </w:rPr>
-            </w:pPr>
-            <w:r>
-              <w:rPr>
-                <w:rtl w:val="0"/>
-              </w:rPr>
-            </w:r>
-          </w:p>
-        </w:tc>
-        <w:tc>
-          <w:tcPr/>
-          <w:p>
-            <w:pPr>
-              <w:jc w:val="center"/>
-              <w:rPr>
-                <w:sz w:val="28"/>
-                <w:szCs w:val="28"/>
-              </w:rPr>
-            </w:pPr>
-            <w:r>
-              <w:rPr>
-                <w:sz w:val="28"/>
-                <w:szCs w:val="28"/>
+                <w:highlight w:val="white"/>
+              </w:rPr>
+            </w:pPr>
+            <w:r>
+              <w:rPr>
+                <w:rtl w:val="0"/>
+              </w:rPr>
+            </w:r>
+          </w:p>
+        </w:tc>
+        <w:tc>
+          <w:tcPr/>
+          <w:p>
+            <w:pPr>
+              <w:jc w:val="center"/>
+              <w:rPr>
+                <w:sz w:val="28"/>
+                <w:szCs w:val="28"/>
+                <w:highlight w:val="white"/>
+              </w:rPr>
+            </w:pPr>
+            <w:r>
+              <w:rPr>
+                <w:sz w:val="28"/>
+                <w:szCs w:val="28"/>
+                <w:highlight w:val="white"/>
                 <w:rtl w:val="0"/>
               </w:rPr>
               <w:t xml:space="preserve">Jay</w:t>
@@ -537,12 +569,14 @@
               <w:rPr>
                 <w:sz w:val="28"/>
                 <w:szCs w:val="28"/>
-              </w:rPr>
-            </w:pPr>
-            <w:r>
-              <w:rPr>
-                <w:sz w:val="28"/>
-                <w:szCs w:val="28"/>
+                <w:highlight w:val="white"/>
+              </w:rPr>
+            </w:pPr>
+            <w:r>
+              <w:rPr>
+                <w:sz w:val="28"/>
+                <w:szCs w:val="28"/>
+                <w:highlight w:val="white"/>
                 <w:rtl w:val="0"/>
               </w:rPr>
               <w:t xml:space="preserve">5</w:t>
@@ -557,12 +591,14 @@
               <w:rPr>
                 <w:sz w:val="28"/>
                 <w:szCs w:val="28"/>
-              </w:rPr>
-            </w:pPr>
-            <w:r>
-              <w:rPr>
-                <w:sz w:val="28"/>
-                <w:szCs w:val="28"/>
+                <w:highlight w:val="white"/>
+              </w:rPr>
+            </w:pPr>
+            <w:r>
+              <w:rPr>
+                <w:sz w:val="28"/>
+                <w:szCs w:val="28"/>
+                <w:highlight w:val="white"/>
                 <w:rtl w:val="0"/>
               </w:rPr>
               <w:t xml:space="preserve">Q- Why is modeling user interaction important? </w:t>
@@ -574,6 +610,7 @@
               <w:rPr>
                 <w:sz w:val="28"/>
                 <w:szCs w:val="28"/>
+                <w:highlight w:val="white"/>
               </w:rPr>
             </w:pPr>
             <w:r>
@@ -588,12 +625,14 @@
               <w:rPr>
                 <w:sz w:val="28"/>
                 <w:szCs w:val="28"/>
-              </w:rPr>
-            </w:pPr>
-            <w:r>
-              <w:rPr>
-                <w:sz w:val="28"/>
-                <w:szCs w:val="28"/>
+                <w:highlight w:val="white"/>
+              </w:rPr>
+            </w:pPr>
+            <w:r>
+              <w:rPr>
+                <w:sz w:val="28"/>
+                <w:szCs w:val="28"/>
+                <w:highlight w:val="white"/>
                 <w:rtl w:val="0"/>
               </w:rPr>
               <w:t xml:space="preserve">Q- Which diagrams are used for interaction modeling? Explain the importance of each diagram.</w:t>
@@ -608,12 +647,14 @@
               <w:rPr>
                 <w:sz w:val="28"/>
                 <w:szCs w:val="28"/>
-              </w:rPr>
-            </w:pPr>
-            <w:r>
-              <w:rPr>
-                <w:sz w:val="28"/>
-                <w:szCs w:val="28"/>
+                <w:highlight w:val="white"/>
+              </w:rPr>
+            </w:pPr>
+            <w:r>
+              <w:rPr>
+                <w:sz w:val="28"/>
+                <w:szCs w:val="28"/>
+                <w:highlight w:val="white"/>
                 <w:rtl w:val="0"/>
               </w:rPr>
               <w:t xml:space="preserve">Hetali </w:t>
@@ -630,12 +671,14 @@
               <w:rPr>
                 <w:sz w:val="28"/>
                 <w:szCs w:val="28"/>
-              </w:rPr>
-            </w:pPr>
-            <w:r>
-              <w:rPr>
-                <w:sz w:val="28"/>
-                <w:szCs w:val="28"/>
+                <w:highlight w:val="white"/>
+              </w:rPr>
+            </w:pPr>
+            <w:r>
+              <w:rPr>
+                <w:sz w:val="28"/>
+                <w:szCs w:val="28"/>
+                <w:highlight w:val="white"/>
                 <w:rtl w:val="0"/>
               </w:rPr>
               <w:t xml:space="preserve">6</w:t>
@@ -649,12 +692,14 @@
               <w:rPr>
                 <w:sz w:val="28"/>
                 <w:szCs w:val="28"/>
-              </w:rPr>
-            </w:pPr>
-            <w:r>
-              <w:rPr>
-                <w:sz w:val="28"/>
-                <w:szCs w:val="28"/>
+                <w:highlight w:val="white"/>
+              </w:rPr>
+            </w:pPr>
+            <w:r>
+              <w:rPr>
+                <w:sz w:val="28"/>
+                <w:szCs w:val="28"/>
+                <w:highlight w:val="white"/>
                 <w:rtl w:val="0"/>
               </w:rPr>
               <w:t xml:space="preserve">What are the two types of Structural models? Explain them.</w:t>
@@ -669,12 +714,14 @@
               <w:rPr>
                 <w:sz w:val="28"/>
                 <w:szCs w:val="28"/>
-              </w:rPr>
-            </w:pPr>
-            <w:r>
-              <w:rPr>
-                <w:sz w:val="28"/>
-                <w:szCs w:val="28"/>
+                <w:highlight w:val="white"/>
+              </w:rPr>
+            </w:pPr>
+            <w:r>
+              <w:rPr>
+                <w:sz w:val="28"/>
+                <w:szCs w:val="28"/>
+                <w:highlight w:val="white"/>
                 <w:rtl w:val="0"/>
               </w:rPr>
               <w:t xml:space="preserve">Yashwanth </w:t>
@@ -694,12 +741,14 @@
               <w:rPr>
                 <w:sz w:val="28"/>
                 <w:szCs w:val="28"/>
-              </w:rPr>
-            </w:pPr>
-            <w:r>
-              <w:rPr>
-                <w:sz w:val="28"/>
-                <w:szCs w:val="28"/>
+                <w:highlight w:val="white"/>
+              </w:rPr>
+            </w:pPr>
+            <w:r>
+              <w:rPr>
+                <w:sz w:val="28"/>
+                <w:szCs w:val="28"/>
+                <w:highlight w:val="white"/>
                 <w:rtl w:val="0"/>
               </w:rPr>
               <w:t xml:space="preserve">7</w:t>
@@ -753,12 +802,14 @@
               <w:rPr>
                 <w:sz w:val="28"/>
                 <w:szCs w:val="28"/>
-              </w:rPr>
-            </w:pPr>
-            <w:r>
-              <w:rPr>
-                <w:sz w:val="28"/>
-                <w:szCs w:val="28"/>
+                <w:highlight w:val="white"/>
+              </w:rPr>
+            </w:pPr>
+            <w:r>
+              <w:rPr>
+                <w:sz w:val="28"/>
+                <w:szCs w:val="28"/>
+                <w:highlight w:val="white"/>
                 <w:rtl w:val="0"/>
               </w:rPr>
               <w:t xml:space="preserve">Ge</w:t>
@@ -778,12 +829,14 @@
               <w:rPr>
                 <w:sz w:val="28"/>
                 <w:szCs w:val="28"/>
-              </w:rPr>
-            </w:pPr>
-            <w:r>
-              <w:rPr>
-                <w:sz w:val="28"/>
-                <w:szCs w:val="28"/>
+                <w:highlight w:val="white"/>
+              </w:rPr>
+            </w:pPr>
+            <w:r>
+              <w:rPr>
+                <w:sz w:val="28"/>
+                <w:szCs w:val="28"/>
+                <w:highlight w:val="white"/>
                 <w:rtl w:val="0"/>
               </w:rPr>
               <w:t xml:space="preserve">8</w:t>
@@ -797,12 +850,14 @@
               <w:rPr>
                 <w:sz w:val="28"/>
                 <w:szCs w:val="28"/>
-              </w:rPr>
-            </w:pPr>
-            <w:r>
-              <w:rPr>
-                <w:sz w:val="28"/>
-                <w:szCs w:val="28"/>
+                <w:highlight w:val="white"/>
+              </w:rPr>
+            </w:pPr>
+            <w:r>
+              <w:rPr>
+                <w:sz w:val="28"/>
+                <w:szCs w:val="28"/>
+                <w:highlight w:val="white"/>
                 <w:rtl w:val="0"/>
               </w:rPr>
               <w:t xml:space="preserve">What are the different types of relationships that relational databases can have?</w:t>
@@ -817,12 +872,14 @@
               <w:rPr>
                 <w:sz w:val="28"/>
                 <w:szCs w:val="28"/>
-              </w:rPr>
-            </w:pPr>
-            <w:r>
-              <w:rPr>
-                <w:sz w:val="28"/>
-                <w:szCs w:val="28"/>
+                <w:highlight w:val="white"/>
+              </w:rPr>
+            </w:pPr>
+            <w:r>
+              <w:rPr>
+                <w:sz w:val="28"/>
+                <w:szCs w:val="28"/>
+                <w:highlight w:val="white"/>
                 <w:rtl w:val="0"/>
               </w:rPr>
               <w:t xml:space="preserve">Revati</w:t>
@@ -843,12 +900,28 @@
       </w:r>
     </w:p>
     <w:sectPr>
+      <w:headerReference r:id="rId7" w:type="default"/>
       <w:pgSz w:h="15840" w:w="12240" w:orient="portrait"/>
       <w:pgMar w:bottom="1440" w:top="1440" w:left="1440" w:right="1440" w:header="720" w:footer="720"/>
       <w:pgNumType w:start="1"/>
     </w:sectPr>
   </w:body>
 </w:document>
+</file>
+
+<file path=word/header1.xml><?xml version="1.0" encoding="utf-8"?>
+<w:hdr xmlns:mc="http://schemas.openxmlformats.org/markup-compatibility/2006" xmlns:o="urn:schemas-microsoft-com:office:office" xmlns:r="http://schemas.openxmlformats.org/officeDocument/2006/relationships" xmlns:m="http://schemas.openxmlformats.org/officeDocument/2006/math" xmlns:v="urn:schemas-microsoft-com:vml" xmlns:wp="http://schemas.openxmlformats.org/drawingml/2006/wordprocessingDrawing" xmlns:w10="urn:schemas-microsoft-com:office:word" xmlns:w="http://schemas.openxmlformats.org/wordprocessingml/2006/main" xmlns:wne="http://schemas.microsoft.com/office/word/2006/wordml" xmlns:sl="http://schemas.openxmlformats.org/schemaLibrary/2006/main" xmlns:a="http://schemas.openxmlformats.org/drawingml/2006/main" xmlns:pic="http://schemas.openxmlformats.org/drawingml/2006/picture" xmlns:c="http://schemas.openxmlformats.org/drawingml/2006/chart" xmlns:lc="http://schemas.openxmlformats.org/drawingml/2006/lockedCanvas" xmlns:dgm="http://schemas.openxmlformats.org/drawingml/2006/diagram" xmlns:wps="http://schemas.microsoft.com/office/word/2010/wordprocessingShape" xmlns:wpg="http://schemas.microsoft.com/office/word/2010/wordprocessingGroup" xmlns:w14="http://schemas.microsoft.com/office/word/2010/wordml" xmlns:w15="http://schemas.microsoft.com/office/word/2012/wordml">
+  <w:p>
+    <w:pPr>
+      <w:rPr/>
+    </w:pPr>
+    <w:r>
+      <w:rPr>
+        <w:rtl w:val="0"/>
+      </w:rPr>
+    </w:r>
+  </w:p>
+</w:hdr>
 </file>
 
 <file path=word/numbering.xml><?xml version="1.0" encoding="utf-8"?>
@@ -1595,7 +1668,7 @@
 
 <file path=customXML/item1.xml><?xml version="1.0" encoding="utf-8"?>
 <go:gDocsCustomXmlDataStorage xmlns:go="http://customooxmlschemas.google.com/" xmlns:r="http://schemas.openxmlformats.org/officeDocument/2006/relationships">
-  <go:docsCustomData xmlns:go="http://customooxmlschemas.google.com/" roundtripDataSignature="AMtx7miv/MKRuIZXjQrICLuRbj6z8gHUlg==">AMUW2mV5iHVt9kUlkAtklnLtJdRWzIOtK1bcwFI106XhxadpNKSsgKJ/J30r7WRfJ8HjOv1ZLME7HOa9OauLYYgbfliUTVA4g4yo9YMOJZcFX6SdWAix0iiXjZdNMWpL+WVn2gky5rMI</go:docsCustomData>
+  <go:docsCustomData xmlns:go="http://customooxmlschemas.google.com/" roundtripDataSignature="AMtx7miv/MKRuIZXjQrICLuRbj6z8gHUlg==">AMUW2mUkaJiCSiv0Haml1LWcp1GlkEVqV43zIU4dvtR2Cz/YRt8obQuNmRS4MFhzRPUvjhnC55bOYcVB69c2U21vHcNlSqgxp013aHm32Dwh71mhEdhuUIj2PGFa8gxZOIDy2Kts2CiE</go:docsCustomData>
 </go:gDocsCustomXmlDataStorage>
 </file>
 

</xml_diff>